<commit_message>
Acerto nas formulas da raiz quadrada
</commit_message>
<xml_diff>
--- a/AlgoritimoUnidade3.docx
+++ b/AlgoritimoUnidade3.docx
@@ -79,7 +79,6 @@
         </w:rPr>
         <w:t xml:space="preserve">Algoritmo </w:t>
       </w:r>
-      <w:proofErr w:type="spellStart"/>
       <w:r>
         <w:rPr>
           <w:b/>
@@ -87,7 +86,6 @@
         </w:rPr>
         <w:t>EquacaoSegundoGrau</w:t>
       </w:r>
-      <w:proofErr w:type="spellEnd"/>
     </w:p>
     <w:p>
       <w:pPr>
@@ -104,7 +102,6 @@
       <w:r>
         <w:t xml:space="preserve">inteiro: </w:t>
       </w:r>
-      <w:proofErr w:type="spellStart"/>
       <w:proofErr w:type="gramStart"/>
       <w:r>
         <w:t>a,b</w:t>
@@ -117,7 +114,6 @@
       <w:r>
         <w:t>c</w:t>
       </w:r>
-      <w:proofErr w:type="spellEnd"/>
       <w:r>
         <w:t xml:space="preserve"> ;</w:t>
       </w:r>
@@ -253,15 +249,7 @@
         <w:sym w:font="Wingdings" w:char="F0DF"/>
       </w:r>
       <w:r>
-        <w:t xml:space="preserve"> (-b -</w:t>
-      </w:r>
-      <w:proofErr w:type="spellStart"/>
-      <w:r>
-        <w:t>sqrt</w:t>
-      </w:r>
-      <w:proofErr w:type="spellEnd"/>
-      <w:r>
-        <w:t>(delta</w:t>
+        <w:t xml:space="preserve"> (-b -sqrt(delta</w:t>
       </w:r>
       <w:proofErr w:type="gramStart"/>
       <w:r>
@@ -288,15 +276,7 @@
         <w:sym w:font="Wingdings" w:char="F0DF"/>
       </w:r>
       <w:r>
-        <w:t xml:space="preserve"> (-b +</w:t>
-      </w:r>
-      <w:proofErr w:type="spellStart"/>
-      <w:r>
-        <w:t>sqrt</w:t>
-      </w:r>
-      <w:proofErr w:type="spellEnd"/>
-      <w:r>
-        <w:t>(delta</w:t>
+        <w:t xml:space="preserve"> (-b +sqrt(delta</w:t>
       </w:r>
       <w:proofErr w:type="gramStart"/>
       <w:r>
@@ -374,154 +354,65 @@
       <w:pPr>
         <w:spacing w:after="0"/>
       </w:pPr>
-      <w:proofErr w:type="spellStart"/>
-      <w:r>
-        <w:t>import</w:t>
-      </w:r>
-      <w:proofErr w:type="spellEnd"/>
-      <w:r>
-        <w:t xml:space="preserve"> </w:t>
-      </w:r>
-      <w:proofErr w:type="spellStart"/>
+      <w:r>
+        <w:t xml:space="preserve">import </w:t>
+      </w:r>
       <w:proofErr w:type="gramStart"/>
       <w:r>
         <w:t>java.util</w:t>
       </w:r>
       <w:proofErr w:type="gramEnd"/>
       <w:r>
-        <w:t>.Scanner</w:t>
-      </w:r>
-      <w:proofErr w:type="spellEnd"/>
-      <w:r>
-        <w:t>;</w:t>
-      </w:r>
-    </w:p>
-    <w:p>
-      <w:pPr>
-        <w:spacing w:after="0"/>
-      </w:pPr>
-      <w:proofErr w:type="spellStart"/>
-      <w:r>
-        <w:t>public</w:t>
-      </w:r>
-      <w:proofErr w:type="spellEnd"/>
-      <w:r>
-        <w:t xml:space="preserve"> </w:t>
-      </w:r>
-      <w:proofErr w:type="spellStart"/>
-      <w:r>
-        <w:t>class</w:t>
-      </w:r>
-      <w:proofErr w:type="spellEnd"/>
-      <w:r>
-        <w:t xml:space="preserve"> </w:t>
-      </w:r>
-      <w:proofErr w:type="spellStart"/>
-      <w:r>
-        <w:t>EquacaoSegundoGrau</w:t>
-      </w:r>
-      <w:proofErr w:type="spellEnd"/>
-      <w:r>
-        <w:t xml:space="preserve"> {</w:t>
-      </w:r>
-    </w:p>
-    <w:p>
-      <w:pPr>
-        <w:spacing w:after="0"/>
-      </w:pPr>
-      <w:r>
-        <w:tab/>
-      </w:r>
-      <w:proofErr w:type="spellStart"/>
-      <w:r>
-        <w:t>public</w:t>
-      </w:r>
-      <w:proofErr w:type="spellEnd"/>
-      <w:r>
-        <w:t xml:space="preserve"> </w:t>
-      </w:r>
-      <w:proofErr w:type="spellStart"/>
-      <w:r>
-        <w:t>static</w:t>
-      </w:r>
-      <w:proofErr w:type="spellEnd"/>
-      <w:r>
-        <w:t xml:space="preserve"> </w:t>
-      </w:r>
-      <w:proofErr w:type="spellStart"/>
-      <w:r>
-        <w:t>void</w:t>
-      </w:r>
-      <w:proofErr w:type="spellEnd"/>
-      <w:r>
-        <w:t xml:space="preserve"> </w:t>
-      </w:r>
-      <w:proofErr w:type="spellStart"/>
+        <w:t>.Scanner;</w:t>
+      </w:r>
+    </w:p>
+    <w:p>
+      <w:pPr>
+        <w:spacing w:after="0"/>
+      </w:pPr>
+      <w:r>
+        <w:t>public class EquacaoSegundoGrau {</w:t>
+      </w:r>
+    </w:p>
+    <w:p>
+      <w:pPr>
+        <w:spacing w:after="0"/>
+      </w:pPr>
+      <w:r>
+        <w:tab/>
+        <w:t xml:space="preserve">public static void </w:t>
+      </w:r>
       <w:proofErr w:type="gramStart"/>
       <w:r>
-        <w:t>main</w:t>
-      </w:r>
-      <w:proofErr w:type="spellEnd"/>
-      <w:r>
-        <w:t>(</w:t>
-      </w:r>
-      <w:proofErr w:type="spellStart"/>
-      <w:r>
-        <w:t>String</w:t>
-      </w:r>
-      <w:proofErr w:type="spellEnd"/>
-      <w:r>
-        <w:t>[</w:t>
+        <w:t>main(String[</w:t>
       </w:r>
       <w:proofErr w:type="gramEnd"/>
       <w:r>
-        <w:t xml:space="preserve">] </w:t>
-      </w:r>
-      <w:proofErr w:type="spellStart"/>
-      <w:r>
-        <w:t>args</w:t>
-      </w:r>
-      <w:proofErr w:type="spellEnd"/>
-      <w:r>
-        <w:t>) {</w:t>
-      </w:r>
-    </w:p>
-    <w:p>
-      <w:pPr>
-        <w:spacing w:after="0"/>
-      </w:pPr>
-      <w:r>
-        <w:tab/>
-      </w:r>
-      <w:r>
-        <w:tab/>
-      </w:r>
-      <w:proofErr w:type="spellStart"/>
-      <w:r>
-        <w:t>int</w:t>
-      </w:r>
-      <w:proofErr w:type="spellEnd"/>
-      <w:r>
-        <w:t xml:space="preserve"> a, b, c;</w:t>
-      </w:r>
-    </w:p>
-    <w:p>
-      <w:pPr>
-        <w:spacing w:after="0"/>
-      </w:pPr>
-      <w:r>
-        <w:tab/>
-      </w:r>
-      <w:r>
-        <w:tab/>
-      </w:r>
-      <w:proofErr w:type="spellStart"/>
-      <w:r>
-        <w:t>double</w:t>
-      </w:r>
-      <w:proofErr w:type="spellEnd"/>
-      <w:r>
-        <w:t xml:space="preserve"> delta, x1, x2;</w:t>
+        <w:t>] args) {</w:t>
+      </w:r>
+    </w:p>
+    <w:p>
+      <w:pPr>
+        <w:spacing w:after="0"/>
+      </w:pPr>
+      <w:r>
+        <w:tab/>
+      </w:r>
+      <w:r>
+        <w:tab/>
+        <w:t>int a, b, c;</w:t>
+      </w:r>
+    </w:p>
+    <w:p>
+      <w:pPr>
+        <w:spacing w:after="0"/>
+      </w:pPr>
+      <w:r>
+        <w:tab/>
+      </w:r>
+      <w:r>
+        <w:tab/>
+        <w:t>double delta, x1, x2;</w:t>
       </w:r>
     </w:p>
     <w:p>
@@ -574,9 +465,6 @@
       </w:r>
       <w:r>
         <w:tab/>
-      </w:r>
-      <w:proofErr w:type="spellStart"/>
-      <w:r>
         <w:t>System.</w:t>
       </w:r>
       <w:r>
@@ -589,11 +477,7 @@
         <w:t>out</w:t>
       </w:r>
       <w:r>
-        <w:t>.println</w:t>
-      </w:r>
-      <w:proofErr w:type="spellEnd"/>
-      <w:r>
-        <w:t>("Digite o valor de A ");</w:t>
+        <w:t>.println("Digite o valor de A ");</w:t>
       </w:r>
     </w:p>
     <w:p>
@@ -607,12 +491,10 @@
         <w:tab/>
         <w:t xml:space="preserve">a = </w:t>
       </w:r>
-      <w:proofErr w:type="spellStart"/>
       <w:proofErr w:type="gramStart"/>
       <w:r>
         <w:t>teclado.nextInt</w:t>
       </w:r>
-      <w:proofErr w:type="spellEnd"/>
       <w:proofErr w:type="gramEnd"/>
       <w:r>
         <w:t>();</w:t>
@@ -627,9 +509,6 @@
       </w:r>
       <w:r>
         <w:tab/>
-      </w:r>
-      <w:proofErr w:type="spellStart"/>
-      <w:r>
         <w:t>System.</w:t>
       </w:r>
       <w:r>
@@ -642,11 +521,7 @@
         <w:t>out</w:t>
       </w:r>
       <w:r>
-        <w:t>.println</w:t>
-      </w:r>
-      <w:proofErr w:type="spellEnd"/>
-      <w:r>
-        <w:t>("Digite o valor de B ");</w:t>
+        <w:t>.println("Digite o valor de B ");</w:t>
       </w:r>
     </w:p>
     <w:p>
@@ -660,12 +535,10 @@
         <w:tab/>
         <w:t xml:space="preserve">b = </w:t>
       </w:r>
-      <w:proofErr w:type="spellStart"/>
       <w:proofErr w:type="gramStart"/>
       <w:r>
         <w:t>teclado.nextInt</w:t>
       </w:r>
-      <w:proofErr w:type="spellEnd"/>
       <w:proofErr w:type="gramEnd"/>
       <w:r>
         <w:t>();</w:t>
@@ -680,9 +553,6 @@
       </w:r>
       <w:r>
         <w:tab/>
-      </w:r>
-      <w:proofErr w:type="spellStart"/>
-      <w:r>
         <w:t>System.</w:t>
       </w:r>
       <w:r>
@@ -695,11 +565,7 @@
         <w:t>out</w:t>
       </w:r>
       <w:r>
-        <w:t>.println</w:t>
-      </w:r>
-      <w:proofErr w:type="spellEnd"/>
-      <w:r>
-        <w:t>("Digite o valor de C ");</w:t>
+        <w:t>.println("Digite o valor de C ");</w:t>
       </w:r>
     </w:p>
     <w:p>
@@ -713,12 +579,10 @@
         <w:tab/>
         <w:t xml:space="preserve">c = </w:t>
       </w:r>
-      <w:proofErr w:type="spellStart"/>
       <w:proofErr w:type="gramStart"/>
       <w:r>
         <w:t>teclado.nextInt</w:t>
       </w:r>
-      <w:proofErr w:type="spellEnd"/>
       <w:proofErr w:type="gramEnd"/>
       <w:r>
         <w:t>();</w:t>
@@ -749,42 +613,39 @@
       <w:r>
         <w:tab/>
       </w:r>
-      <w:proofErr w:type="spellStart"/>
       <w:proofErr w:type="gramStart"/>
       <w:r>
-        <w:t>if</w:t>
-      </w:r>
-      <w:proofErr w:type="spellEnd"/>
+        <w:t>if(</w:t>
+      </w:r>
+      <w:proofErr w:type="gramEnd"/>
+      <w:r>
+        <w:t>delta &gt;=0);</w:t>
+      </w:r>
+    </w:p>
+    <w:p>
+      <w:pPr>
+        <w:spacing w:after="0"/>
+      </w:pPr>
+      <w:r>
+        <w:tab/>
+      </w:r>
+      <w:r>
+        <w:tab/>
+      </w:r>
+      <w:r>
+        <w:tab/>
+      </w:r>
+      <w:r>
+        <w:tab/>
+      </w:r>
+      <w:r>
+        <w:t xml:space="preserve">x1 = </w:t>
+      </w:r>
       <w:r>
         <w:t>(</w:t>
       </w:r>
-      <w:proofErr w:type="gramEnd"/>
-      <w:r>
-        <w:t>delta &gt;=0);</w:t>
-      </w:r>
-    </w:p>
-    <w:p>
-      <w:pPr>
-        <w:spacing w:after="0"/>
-      </w:pPr>
-      <w:r>
-        <w:tab/>
-      </w:r>
-      <w:r>
-        <w:tab/>
-      </w:r>
-      <w:r>
-        <w:tab/>
-      </w:r>
-      <w:r>
-        <w:tab/>
-      </w:r>
-      <w:r>
-        <w:t>x1 = -b -(</w:t>
-      </w:r>
-      <w:proofErr w:type="spellStart"/>
-      <w:r>
-        <w:t>Math.</w:t>
+      <w:r>
+        <w:t>-b -(Math.</w:t>
       </w:r>
       <w:r>
         <w:rPr>
@@ -793,13 +654,18 @@
         </w:rPr>
         <w:t>sqrt</w:t>
       </w:r>
-      <w:proofErr w:type="spellEnd"/>
-      <w:r>
-        <w:t>(delta</w:t>
+      <w:r>
+        <w:t>(delta)</w:t>
       </w:r>
       <w:proofErr w:type="gramStart"/>
       <w:r>
-        <w:t>))/</w:t>
+        <w:t>)</w:t>
+      </w:r>
+      <w:r>
+        <w:t>)</w:t>
+      </w:r>
+      <w:r>
+        <w:t>/</w:t>
       </w:r>
       <w:proofErr w:type="gramEnd"/>
       <w:r>
@@ -823,11 +689,13 @@
         <w:tab/>
       </w:r>
       <w:r>
-        <w:t>x2 = -b +(</w:t>
-      </w:r>
-      <w:proofErr w:type="spellStart"/>
-      <w:r>
-        <w:t>Math.</w:t>
+        <w:t xml:space="preserve">x2 = </w:t>
+      </w:r>
+      <w:r>
+        <w:t>(</w:t>
+      </w:r>
+      <w:r>
+        <w:t>-b +(Math.</w:t>
       </w:r>
       <w:r>
         <w:rPr>
@@ -836,13 +704,18 @@
         </w:rPr>
         <w:t>sqrt</w:t>
       </w:r>
-      <w:proofErr w:type="spellEnd"/>
-      <w:r>
-        <w:t>(delta</w:t>
+      <w:r>
+        <w:t>(delta)</w:t>
       </w:r>
       <w:proofErr w:type="gramStart"/>
       <w:r>
-        <w:t>))/</w:t>
+        <w:t>)</w:t>
+      </w:r>
+      <w:r>
+        <w:t>)</w:t>
+      </w:r>
+      <w:r>
+        <w:t>/</w:t>
       </w:r>
       <w:proofErr w:type="gramEnd"/>
       <w:r>
@@ -865,7 +738,6 @@
       <w:r>
         <w:tab/>
       </w:r>
-      <w:proofErr w:type="spellStart"/>
       <w:r>
         <w:t>System.</w:t>
       </w:r>
@@ -879,30 +751,25 @@
         <w:t>out</w:t>
       </w:r>
       <w:r>
-        <w:t>.println</w:t>
-      </w:r>
-      <w:proofErr w:type="spellEnd"/>
-      <w:r>
-        <w:t>("O valor de X1 "+x1);</w:t>
-      </w:r>
-    </w:p>
-    <w:p>
-      <w:pPr>
-        <w:spacing w:after="0"/>
-      </w:pPr>
-      <w:r>
-        <w:tab/>
-      </w:r>
-      <w:r>
-        <w:tab/>
-      </w:r>
-      <w:r>
-        <w:tab/>
-      </w:r>
-      <w:r>
-        <w:tab/>
-      </w:r>
-      <w:proofErr w:type="spellStart"/>
+        <w:t>.println("O valor de X1 "+x1);</w:t>
+      </w:r>
+    </w:p>
+    <w:p>
+      <w:pPr>
+        <w:spacing w:after="0"/>
+      </w:pPr>
+      <w:r>
+        <w:tab/>
+      </w:r>
+      <w:r>
+        <w:tab/>
+      </w:r>
+      <w:r>
+        <w:tab/>
+      </w:r>
+      <w:r>
+        <w:tab/>
+      </w:r>
       <w:r>
         <w:t>System.</w:t>
       </w:r>
@@ -916,11 +783,7 @@
         <w:t>out</w:t>
       </w:r>
       <w:r>
-        <w:t>.println</w:t>
-      </w:r>
-      <w:proofErr w:type="spellEnd"/>
-      <w:r>
-        <w:t>("O valor de X2 "+x2);</w:t>
+        <w:t>.println("O valor de X2 "+x2);</w:t>
       </w:r>
     </w:p>
     <w:p>
@@ -977,15 +840,7 @@
     </w:p>
     <w:p>
       <w:r>
-        <w:t xml:space="preserve">inteiro: </w:t>
-      </w:r>
-      <w:proofErr w:type="spellStart"/>
-      <w:r>
-        <w:t>numero</w:t>
-      </w:r>
-      <w:proofErr w:type="spellEnd"/>
-      <w:r>
-        <w:t xml:space="preserve">, </w:t>
+        <w:t xml:space="preserve">inteiro: numero, </w:t>
       </w:r>
       <w:proofErr w:type="gramStart"/>
       <w:r>
@@ -1010,14 +865,9 @@
       <w:r>
         <w:t xml:space="preserve">“Favor informar o </w:t>
       </w:r>
-      <w:proofErr w:type="spellStart"/>
       <w:proofErr w:type="gramStart"/>
       <w:r>
-        <w:t>numero</w:t>
-      </w:r>
-      <w:proofErr w:type="spellEnd"/>
-      <w:r>
-        <w:t xml:space="preserve"> ”</w:t>
+        <w:t>numero ”</w:t>
       </w:r>
       <w:proofErr w:type="gramEnd"/>
       <w:r>
@@ -1037,15 +887,7 @@
         <w:sym w:font="Wingdings" w:char="F0DF"/>
       </w:r>
       <w:r>
-        <w:t xml:space="preserve"> </w:t>
-      </w:r>
-      <w:proofErr w:type="spellStart"/>
-      <w:r>
-        <w:t>numero</w:t>
-      </w:r>
-      <w:proofErr w:type="spellEnd"/>
-      <w:r>
-        <w:t xml:space="preserve"> - 1;</w:t>
+        <w:t xml:space="preserve"> numero - 1;</w:t>
       </w:r>
     </w:p>
     <w:p>
@@ -1056,15 +898,7 @@
         <w:sym w:font="Wingdings" w:char="F0DF"/>
       </w:r>
       <w:r>
-        <w:t xml:space="preserve"> </w:t>
-      </w:r>
-      <w:proofErr w:type="spellStart"/>
-      <w:r>
-        <w:t>numero</w:t>
-      </w:r>
-      <w:proofErr w:type="spellEnd"/>
-      <w:r>
-        <w:t xml:space="preserve"> + 1;</w:t>
+        <w:t xml:space="preserve"> numero + 1;</w:t>
       </w:r>
     </w:p>
     <w:p>
@@ -1102,13 +936,8 @@
     </w:p>
     <w:p/>
     <w:p>
-      <w:proofErr w:type="spellStart"/>
-      <w:r>
-        <w:t>jshell</w:t>
-      </w:r>
-      <w:proofErr w:type="spellEnd"/>
-      <w:r>
-        <w:t xml:space="preserve">&gt; Scanner teclado = new </w:t>
+      <w:r>
+        <w:t xml:space="preserve">jshell&gt; Scanner teclado = new </w:t>
       </w:r>
       <w:proofErr w:type="gramStart"/>
       <w:r>
@@ -1123,55 +952,21 @@
       <w:r>
         <w:t xml:space="preserve">teclado ==&gt; </w:t>
       </w:r>
-      <w:proofErr w:type="spellStart"/>
       <w:proofErr w:type="gramStart"/>
       <w:r>
         <w:t>java.util</w:t>
       </w:r>
       <w:proofErr w:type="gramEnd"/>
       <w:r>
-        <w:t>.Scanner</w:t>
-      </w:r>
-      <w:proofErr w:type="spellEnd"/>
-      <w:r>
-        <w:t>[</w:t>
-      </w:r>
-      <w:proofErr w:type="spellStart"/>
-      <w:r>
-        <w:t>delimiters</w:t>
-      </w:r>
-      <w:proofErr w:type="spellEnd"/>
-      <w:r>
-        <w:t>=\p{</w:t>
-      </w:r>
-      <w:proofErr w:type="spellStart"/>
-      <w:r>
-        <w:t>javaWhitespace</w:t>
-      </w:r>
-      <w:proofErr w:type="spellEnd"/>
-      <w:r>
-        <w:t>}+] ... \</w:t>
+        <w:t>.Scanner[delimiters=\p{javaWhitespace}+] ... \</w:t>
       </w:r>
       <w:proofErr w:type="gramStart"/>
       <w:r>
         <w:t>E][</w:t>
       </w:r>
-      <w:proofErr w:type="spellStart"/>
       <w:proofErr w:type="gramEnd"/>
       <w:r>
-        <w:t>infinity</w:t>
-      </w:r>
-      <w:proofErr w:type="spellEnd"/>
-      <w:r>
-        <w:t xml:space="preserve"> </w:t>
-      </w:r>
-      <w:proofErr w:type="spellStart"/>
-      <w:r>
-        <w:t>string</w:t>
-      </w:r>
-      <w:proofErr w:type="spellEnd"/>
-      <w:r>
-        <w:t>=\</w:t>
+        <w:t>infinity string=\</w:t>
       </w:r>
       <w:proofErr w:type="gramStart"/>
       <w:r>
@@ -1183,37 +978,12 @@
       </w:r>
     </w:p>
     <w:p>
-      <w:proofErr w:type="spellStart"/>
-      <w:r>
-        <w:t>jshell</w:t>
-      </w:r>
-      <w:proofErr w:type="spellEnd"/>
-      <w:r>
-        <w:t xml:space="preserve">&gt; </w:t>
-      </w:r>
-      <w:proofErr w:type="spellStart"/>
-      <w:r>
-        <w:t>int</w:t>
-      </w:r>
-      <w:proofErr w:type="spellEnd"/>
-      <w:r>
-        <w:t xml:space="preserve"> </w:t>
-      </w:r>
-      <w:proofErr w:type="spellStart"/>
-      <w:r>
-        <w:t>numero</w:t>
-      </w:r>
-      <w:proofErr w:type="spellEnd"/>
-      <w:r>
-        <w:t xml:space="preserve"> </w:t>
+      <w:r>
+        <w:t xml:space="preserve">jshell&gt; int numero </w:t>
       </w:r>
       <w:proofErr w:type="gramStart"/>
       <w:r>
-        <w:t xml:space="preserve">=  </w:t>
-      </w:r>
-      <w:proofErr w:type="spellStart"/>
-      <w:r>
-        <w:t>teclado</w:t>
+        <w:t>=  teclado</w:t>
       </w:r>
       <w:proofErr w:type="gramEnd"/>
       <w:r>
@@ -1221,11 +991,7 @@
       </w:r>
       <w:proofErr w:type="gramStart"/>
       <w:r>
-        <w:t>nextInt</w:t>
-      </w:r>
-      <w:proofErr w:type="spellEnd"/>
-      <w:r>
-        <w:t>(</w:t>
+        <w:t>nextInt(</w:t>
       </w:r>
       <w:proofErr w:type="gramEnd"/>
       <w:r>
@@ -1238,39 +1004,13 @@
       </w:r>
     </w:p>
     <w:p>
-      <w:proofErr w:type="spellStart"/>
-      <w:r>
-        <w:t>numero</w:t>
-      </w:r>
-      <w:proofErr w:type="spellEnd"/>
-      <w:r>
-        <w:t xml:space="preserve"> ==&gt; 8</w:t>
-      </w:r>
-    </w:p>
-    <w:p>
-      <w:proofErr w:type="spellStart"/>
-      <w:r>
-        <w:t>jshell</w:t>
-      </w:r>
-      <w:proofErr w:type="spellEnd"/>
-      <w:r>
-        <w:t xml:space="preserve">&gt; </w:t>
-      </w:r>
-      <w:proofErr w:type="spellStart"/>
-      <w:r>
-        <w:t>int</w:t>
-      </w:r>
-      <w:proofErr w:type="spellEnd"/>
-      <w:r>
-        <w:t xml:space="preserve"> anterior = </w:t>
-      </w:r>
-      <w:proofErr w:type="spellStart"/>
-      <w:r>
-        <w:t>numero</w:t>
-      </w:r>
-      <w:proofErr w:type="spellEnd"/>
-      <w:r>
-        <w:t xml:space="preserve"> -1;</w:t>
+      <w:r>
+        <w:t>numero ==&gt; 8</w:t>
+      </w:r>
+    </w:p>
+    <w:p>
+      <w:r>
+        <w:t>jshell&gt; int anterior = numero -1;</w:t>
       </w:r>
     </w:p>
     <w:p>
@@ -1279,29 +1019,8 @@
       </w:r>
     </w:p>
     <w:p>
-      <w:proofErr w:type="spellStart"/>
-      <w:r>
-        <w:t>jshell</w:t>
-      </w:r>
-      <w:proofErr w:type="spellEnd"/>
-      <w:r>
-        <w:t xml:space="preserve">&gt; </w:t>
-      </w:r>
-      <w:proofErr w:type="spellStart"/>
-      <w:r>
-        <w:t>int</w:t>
-      </w:r>
-      <w:proofErr w:type="spellEnd"/>
-      <w:r>
-        <w:t xml:space="preserve"> posterior = </w:t>
-      </w:r>
-      <w:proofErr w:type="spellStart"/>
-      <w:r>
-        <w:t>numero</w:t>
-      </w:r>
-      <w:proofErr w:type="spellEnd"/>
-      <w:r>
-        <w:t xml:space="preserve"> +1;</w:t>
+      <w:r>
+        <w:t>jshell&gt; int posterior = numero +1;</w:t>
       </w:r>
     </w:p>
     <w:p>
@@ -1310,52 +1029,18 @@
       </w:r>
     </w:p>
     <w:p>
-      <w:proofErr w:type="spellStart"/>
-      <w:r>
-        <w:t>jshell</w:t>
-      </w:r>
-      <w:proofErr w:type="spellEnd"/>
-      <w:r>
-        <w:t xml:space="preserve">&gt; </w:t>
-      </w:r>
-      <w:proofErr w:type="spellStart"/>
-      <w:r>
-        <w:t>System.out.println</w:t>
-      </w:r>
-      <w:proofErr w:type="spellEnd"/>
-      <w:r>
-        <w:t xml:space="preserve">("Os </w:t>
-      </w:r>
-      <w:proofErr w:type="spellStart"/>
-      <w:r>
-        <w:t>numeros</w:t>
-      </w:r>
-      <w:proofErr w:type="spellEnd"/>
-      <w:r>
-        <w:t xml:space="preserve"> anterior e posterior "+anterior+" &lt;==&gt; "+posterior);</w:t>
-      </w:r>
-    </w:p>
-    <w:p>
-      <w:r>
-        <w:t xml:space="preserve">Os </w:t>
-      </w:r>
-      <w:proofErr w:type="spellStart"/>
-      <w:r>
-        <w:t>numeros</w:t>
-      </w:r>
-      <w:proofErr w:type="spellEnd"/>
-      <w:r>
-        <w:t xml:space="preserve"> anterior e posterior 7 &lt;==&gt; 9</w:t>
-      </w:r>
-    </w:p>
-    <w:p>
-      <w:proofErr w:type="spellStart"/>
-      <w:r>
-        <w:t>jshell</w:t>
-      </w:r>
-      <w:proofErr w:type="spellEnd"/>
-      <w:r>
-        <w:t>&gt;</w:t>
+      <w:r>
+        <w:t>jshell&gt; System.out.println("Os numeros anterior e posterior "+anterior+" &lt;==&gt; "+posterior);</w:t>
+      </w:r>
+    </w:p>
+    <w:p>
+      <w:r>
+        <w:t>Os numeros anterior e posterior 7 &lt;==&gt; 9</w:t>
+      </w:r>
+    </w:p>
+    <w:p>
+      <w:r>
+        <w:t>jshell&gt;</w:t>
       </w:r>
     </w:p>
     <w:p/>
@@ -2112,6 +1797,7 @@
   <w:style w:type="character" w:default="1" w:styleId="Fontepargpadro">
     <w:name w:val="Default Paragraph Font"/>
     <w:uiPriority w:val="1"/>
+    <w:semiHidden/>
     <w:unhideWhenUsed/>
   </w:style>
   <w:style w:type="table" w:default="1" w:styleId="Tabelanormal">

</xml_diff>